<commit_message>
commit 2 semana 14
</commit_message>
<xml_diff>
--- a/Semana 11)/Algoritmos de busqueda y ordenamiento.docx
+++ b/Semana 11)/Algoritmos de busqueda y ordenamiento.docx
@@ -69,13 +69,7 @@
         <w:t>No deben tener ambigüedad</w:t>
       </w:r>
       <w:r>
-        <w:t xml:space="preserve"> (</w:t>
-      </w:r>
-      <w:r>
-        <w:t>Debe ser clar</w:t>
-      </w:r>
-      <w:r>
-        <w:t>o)</w:t>
+        <w:t xml:space="preserve"> (Debe ser claro)</w:t>
       </w:r>
       <w:r>
         <w:t xml:space="preserve"> y debe ser eficaz. No necesariamente eficiente, es solo un valor ideal.</w:t>
@@ -910,19 +904,7 @@
         <w:rPr>
           <w:lang w:val="es-419"/>
         </w:rPr>
-        <w:t xml:space="preserve"> </w:t>
-      </w:r>
-      <w:r>
-        <w:rPr>
-          <w:lang w:val="es-419"/>
-        </w:rPr>
-        <w:t xml:space="preserve">(esta es solo una forma de elegir </w:t>
-      </w:r>
-      <w:r>
-        <w:rPr>
-          <w:lang w:val="es-419"/>
-        </w:rPr>
-        <w:t>h) y</w:t>
+        <w:t xml:space="preserve"> (esta es solo una forma de elegir h) y</w:t>
       </w:r>
       <w:r>
         <w:rPr>
@@ -941,13 +923,7 @@
         <w:rPr>
           <w:lang w:val="es-419"/>
         </w:rPr>
-        <w:t>Luego</w:t>
-      </w:r>
-      <w:r>
-        <w:rPr>
-          <w:lang w:val="es-419"/>
-        </w:rPr>
-        <w:t xml:space="preserve"> muevo la línea y comparo en distancia h. </w:t>
+        <w:t xml:space="preserve">Luego muevo la línea y comparo en distancia h. </w:t>
       </w:r>
     </w:p>
     <w:p>
@@ -1036,14 +1012,12 @@
         </w:rPr>
         <w:t xml:space="preserve">o tiene una complejidad estándar, ya que </w:t>
       </w:r>
-      <w:proofErr w:type="spellStart"/>
       <w:r>
         <w:rPr>
           <w:lang w:val="es-419"/>
         </w:rPr>
         <w:t>el</w:t>
       </w:r>
-      <w:proofErr w:type="spellEnd"/>
       <w:r>
         <w:rPr>
           <w:lang w:val="es-419"/>
@@ -1131,24 +1105,24 @@
     <w:p>
       <w:pPr>
         <w:rPr>
-          <w:lang w:val="es-419"/>
-        </w:rPr>
-      </w:pPr>
-      <w:r>
-        <w:rPr>
-          <w:lang w:val="es-419"/>
+          <w:lang w:val="en-US"/>
+        </w:rPr>
+      </w:pPr>
+      <w:r>
+        <w:rPr>
+          <w:lang w:val="en-US"/>
         </w:rPr>
         <w:t xml:space="preserve">O = </w:t>
       </w:r>
       <w:r>
         <w:rPr>
-          <w:lang w:val="es-419"/>
+          <w:lang w:val="en-US"/>
         </w:rPr>
         <w:t>nLog2</w:t>
       </w:r>
       <w:r>
         <w:rPr>
-          <w:lang w:val="es-419"/>
+          <w:lang w:val="en-US"/>
         </w:rPr>
         <w:t>n</w:t>
       </w:r>
@@ -1156,41 +1130,57 @@
     <w:p>
       <w:pPr>
         <w:pStyle w:val="Heading2"/>
+        <w:rPr>
+          <w:lang w:val="en-US"/>
+        </w:rPr>
       </w:pPr>
     </w:p>
     <w:p>
       <w:pPr>
         <w:pStyle w:val="Heading2"/>
-      </w:pPr>
-      <w:r>
+        <w:rPr>
+          <w:lang w:val="en-US"/>
+        </w:rPr>
+      </w:pPr>
+      <w:r>
+        <w:rPr>
+          <w:lang w:val="en-US"/>
+        </w:rPr>
         <w:t>Radix Sort</w:t>
       </w:r>
     </w:p>
     <w:p>
+      <w:pPr>
+        <w:rPr>
+          <w:lang w:val="en-US"/>
+        </w:rPr>
+      </w:pPr>
+      <w:r>
+        <w:rPr>
+          <w:lang w:val="en-US"/>
+        </w:rPr>
+        <w:t>It h</w:t>
+      </w:r>
+      <w:r>
+        <w:rPr>
+          <w:lang w:val="en-US"/>
+        </w:rPr>
+        <w:t xml:space="preserve">as a </w:t>
+      </w:r>
       <w:proofErr w:type="spellStart"/>
       <w:r>
-        <w:t>It</w:t>
+        <w:rPr>
+          <w:lang w:val="en-US"/>
+        </w:rPr>
+        <w:t>diffrent</w:t>
       </w:r>
       <w:proofErr w:type="spellEnd"/>
       <w:r>
-        <w:t xml:space="preserve"> h</w:t>
-      </w:r>
-      <w:r>
-        <w:t xml:space="preserve">as a </w:t>
-      </w:r>
-      <w:proofErr w:type="spellStart"/>
-      <w:r>
-        <w:t>diffrent</w:t>
-      </w:r>
-      <w:proofErr w:type="spellEnd"/>
-      <w:r>
-        <w:t xml:space="preserve"> </w:t>
-      </w:r>
-      <w:proofErr w:type="spellStart"/>
-      <w:r>
-        <w:t>approach</w:t>
-      </w:r>
-      <w:proofErr w:type="spellEnd"/>
+        <w:rPr>
+          <w:lang w:val="en-US"/>
+        </w:rPr>
+        <w:t xml:space="preserve"> approach</w:t>
+      </w:r>
     </w:p>
     <w:p>
       <w:r>
@@ -1252,7 +1242,7 @@
     <w:p>
       <w:pPr>
         <w:rPr>
-          <w:lang w:val="en-US"/>
+          <w:lang w:val="es-ES"/>
         </w:rPr>
       </w:pPr>
       <w:r>
@@ -1260,7 +1250,7 @@
       </w:r>
       <w:r>
         <w:rPr>
-          <w:lang w:val="en-US"/>
+          <w:lang w:val="es-ES"/>
         </w:rPr>
         <w:t>:</w:t>
       </w:r>
@@ -1550,6 +1540,7 @@
           <w:p>
             <w:pPr>
               <w:pStyle w:val="Heading1"/>
+              <w:outlineLvl w:val="0"/>
             </w:pPr>
           </w:p>
         </w:tc>
@@ -1560,6 +1551,7 @@
           <w:p>
             <w:pPr>
               <w:pStyle w:val="Heading1"/>
+              <w:outlineLvl w:val="0"/>
             </w:pPr>
             <w:r>
               <w:t>Descripción</w:t>
@@ -1573,6 +1565,7 @@
           <w:p>
             <w:pPr>
               <w:pStyle w:val="Heading1"/>
+              <w:outlineLvl w:val="0"/>
             </w:pPr>
             <w:r>
               <w:t>Complejidad</w:t>
@@ -1586,6 +1579,7 @@
           <w:p>
             <w:pPr>
               <w:pStyle w:val="Heading1"/>
+              <w:outlineLvl w:val="0"/>
             </w:pPr>
             <w:r>
               <w:t>Extra</w:t>
@@ -1599,6 +1593,7 @@
           <w:p>
             <w:pPr>
               <w:pStyle w:val="Heading1"/>
+              <w:outlineLvl w:val="0"/>
               <w:rPr>
                 <w:lang w:val="es-ES"/>
               </w:rPr>
@@ -1615,6 +1610,7 @@
           <w:p>
             <w:pPr>
               <w:pStyle w:val="Heading1"/>
+              <w:outlineLvl w:val="0"/>
             </w:pPr>
             <w:r>
               <w:t>Gif</w:t>
@@ -1633,6 +1629,7 @@
           <w:p>
             <w:pPr>
               <w:pStyle w:val="Heading1"/>
+              <w:outlineLvl w:val="0"/>
             </w:pPr>
             <w:r>
               <w:t>Bubble Sort</w:t>
@@ -1734,6 +1731,7 @@
           <w:p>
             <w:pPr>
               <w:pStyle w:val="Heading1"/>
+              <w:outlineLvl w:val="0"/>
             </w:pPr>
             <w:r>
               <w:t>Selection Sort</w:t>
@@ -1819,6 +1817,7 @@
           <w:p>
             <w:pPr>
               <w:pStyle w:val="Heading1"/>
+              <w:outlineLvl w:val="0"/>
             </w:pPr>
             <w:r>
               <w:t>Insertion Sort</w:t>
@@ -1902,12 +1901,10 @@
           <w:p>
             <w:pPr>
               <w:pStyle w:val="Heading1"/>
+              <w:outlineLvl w:val="0"/>
             </w:pPr>
             <w:r>
-              <w:t xml:space="preserve">Shell </w:t>
-            </w:r>
-            <w:r>
-              <w:t>Sort</w:t>
+              <w:t>Shell Sort</w:t>
             </w:r>
           </w:p>
         </w:tc>
@@ -2068,13 +2065,11 @@
           <w:p>
             <w:pPr>
               <w:pStyle w:val="Heading1"/>
+              <w:outlineLvl w:val="0"/>
             </w:pPr>
             <w:r>
               <w:lastRenderedPageBreak/>
-              <w:t xml:space="preserve">Merge </w:t>
-            </w:r>
-            <w:r>
-              <w:t>Sort</w:t>
+              <w:t>Merge Sort</w:t>
             </w:r>
           </w:p>
         </w:tc>
@@ -2147,12 +2142,10 @@
           <w:p>
             <w:pPr>
               <w:pStyle w:val="Heading1"/>
+              <w:outlineLvl w:val="0"/>
             </w:pPr>
             <w:r>
-              <w:t xml:space="preserve">Radix </w:t>
-            </w:r>
-            <w:r>
-              <w:t>Sort</w:t>
+              <w:t>Radix Sort</w:t>
             </w:r>
           </w:p>
         </w:tc>
@@ -2209,10 +2202,7 @@
           </w:tcPr>
           <w:p>
             <w:r>
-              <w:t>C</w:t>
-            </w:r>
-            <w:r>
-              <w:t>onsume el doble de memoria que el Quicksort</w:t>
+              <w:t>Consume el doble de memoria que el Quicksort</w:t>
             </w:r>
           </w:p>
         </w:tc>
@@ -2240,12 +2230,10 @@
           <w:p>
             <w:pPr>
               <w:pStyle w:val="Heading1"/>
+              <w:outlineLvl w:val="0"/>
             </w:pPr>
             <w:r>
-              <w:t xml:space="preserve">Quick </w:t>
-            </w:r>
-            <w:r>
-              <w:t>Sort</w:t>
+              <w:t>Quick Sort</w:t>
             </w:r>
           </w:p>
         </w:tc>
@@ -2438,10 +2426,24 @@
       <w:r>
         <w:t xml:space="preserve"> cerca de lo</w:t>
       </w:r>
-    </w:p>
-    <w:p>
-      <w:r>
-        <w:t xml:space="preserve">Es una mejora al binary </w:t>
+      <w:r>
+        <w:t xml:space="preserve"> que se busca</w:t>
+      </w:r>
+      <w:r>
+        <w:t>.</w:t>
+      </w:r>
+    </w:p>
+    <w:p>
+      <w:r>
+        <w:t xml:space="preserve">Es una mejora al </w:t>
+      </w:r>
+      <w:proofErr w:type="spellStart"/>
+      <w:r>
+        <w:t>binary</w:t>
+      </w:r>
+      <w:proofErr w:type="spellEnd"/>
+      <w:r>
+        <w:t>.</w:t>
       </w:r>
     </w:p>
     <w:p>
@@ -2623,13 +2625,17 @@
     </w:p>
     <w:p/>
     <w:p>
-      <w:r>
+      <w:pPr>
+        <w:pStyle w:val="Heading3"/>
+      </w:pPr>
+      <w:r>
+        <w:lastRenderedPageBreak/>
         <w:t xml:space="preserve">Funciones de hash </w:t>
       </w:r>
     </w:p>
-    <w:p>
-      <w:r>
-        <w:lastRenderedPageBreak/>
+    <w:p/>
+    <w:p>
+      <w:r>
         <w:t>Restas sucesivas (identidad)</w:t>
       </w:r>
     </w:p>
@@ -2692,7 +2698,10 @@
     </w:p>
     <w:p>
       <w:r>
-        <w:t>eleve al cuadrado la l</w:t>
+        <w:t>E</w:t>
+      </w:r>
+      <w:r>
+        <w:t>leve al cuadrado la l</w:t>
       </w:r>
       <w:r>
         <w:t xml:space="preserve">lave tome los r dígitos del centro </w:t>
@@ -2714,93 +2723,116 @@
       </w:r>
       <w:proofErr w:type="spellEnd"/>
       <w:r>
-        <w:t xml:space="preserve"> 2 ala R -1 </w:t>
+        <w:sym w:font="Wingdings" w:char="F0E0"/>
+      </w:r>
+      <w:r>
+        <w:t xml:space="preserve"> </w:t>
+      </w:r>
+      <w:r>
+        <w:t>(</w:t>
+      </w:r>
+      <w:r>
+        <w:t>2</w:t>
+      </w:r>
+      <w:r>
+        <w:rPr>
+          <w:lang w:val="en-US"/>
+        </w:rPr>
+        <w:t>^</w:t>
+      </w:r>
+      <w:r>
+        <w:t xml:space="preserve"> R -1</w:t>
+      </w:r>
+      <w:r>
+        <w:t>)</w:t>
+      </w:r>
+      <w:r>
+        <w:t xml:space="preserve"> b</w:t>
       </w:r>
       <w:proofErr w:type="spellStart"/>
       <w:r>
-        <w:t>buckets</w:t>
+        <w:t>uckets</w:t>
       </w:r>
       <w:proofErr w:type="spellEnd"/>
       <w:r>
         <w:t xml:space="preserve"> </w:t>
       </w:r>
-    </w:p>
-    <w:p/>
-    <w:p>
-      <w:pPr>
-        <w:pStyle w:val="Heading3"/>
-      </w:pPr>
-      <w:proofErr w:type="spellStart"/>
-      <w:r>
-        <w:t>Trucation</w:t>
-      </w:r>
-      <w:proofErr w:type="spellEnd"/>
-      <w:r>
-        <w:t xml:space="preserve"> </w:t>
-      </w:r>
-      <w:proofErr w:type="spellStart"/>
-      <w:r>
-        <w:t>method</w:t>
-      </w:r>
-      <w:proofErr w:type="spellEnd"/>
-      <w:r>
-        <w:t xml:space="preserve"> </w:t>
-      </w:r>
-    </w:p>
-    <w:p>
-      <w:r>
-        <w:t xml:space="preserve">Ignore parte de la llave </w:t>
-      </w:r>
-    </w:p>
-    <w:p/>
-    <w:p>
-      <w:pPr>
-        <w:pStyle w:val="Heading3"/>
-      </w:pPr>
-      <w:proofErr w:type="spellStart"/>
-      <w:r>
-        <w:t>Folding</w:t>
-      </w:r>
-      <w:proofErr w:type="spellEnd"/>
-      <w:r>
-        <w:t xml:space="preserve"> </w:t>
-      </w:r>
-      <w:proofErr w:type="spellStart"/>
-      <w:r>
-        <w:t>method</w:t>
-      </w:r>
-      <w:proofErr w:type="spellEnd"/>
-      <w:r>
-        <w:t xml:space="preserve"> </w:t>
-      </w:r>
-    </w:p>
-    <w:p>
-      <w:r>
-        <w:t xml:space="preserve">Divide la llave en partes y combine esas partes con operaciones </w:t>
-      </w:r>
-      <w:r>
-        <w:t>aritméticas</w:t>
-      </w:r>
-      <w:r>
-        <w:t xml:space="preserve"> </w:t>
-      </w:r>
-    </w:p>
-    <w:p>
-      <w:r>
-        <w:t xml:space="preserve">Descarta </w:t>
-      </w:r>
-      <w:r>
-        <w:t>el sobrante</w:t>
-      </w:r>
-      <w:r>
-        <w:t xml:space="preserve"> </w:t>
-      </w:r>
-    </w:p>
-    <w:p/>
-    <w:p>
       <w:bookmarkStart w:id="0" w:name="_GoBack"/>
       <w:bookmarkEnd w:id="0"/>
     </w:p>
+    <w:p/>
+    <w:p>
+      <w:pPr>
+        <w:pStyle w:val="Heading3"/>
+      </w:pPr>
+      <w:proofErr w:type="spellStart"/>
+      <w:r>
+        <w:t>Trucation</w:t>
+      </w:r>
+      <w:proofErr w:type="spellEnd"/>
+      <w:r>
+        <w:t xml:space="preserve"> </w:t>
+      </w:r>
+      <w:proofErr w:type="spellStart"/>
+      <w:r>
+        <w:t>method</w:t>
+      </w:r>
+      <w:proofErr w:type="spellEnd"/>
+      <w:r>
+        <w:t xml:space="preserve"> </w:t>
+      </w:r>
+    </w:p>
+    <w:p>
+      <w:r>
+        <w:t xml:space="preserve">Ignore parte de la llave </w:t>
+      </w:r>
+    </w:p>
+    <w:p/>
+    <w:p>
+      <w:pPr>
+        <w:pStyle w:val="Heading3"/>
+      </w:pPr>
+      <w:proofErr w:type="spellStart"/>
+      <w:r>
+        <w:t>Folding</w:t>
+      </w:r>
+      <w:proofErr w:type="spellEnd"/>
+      <w:r>
+        <w:t xml:space="preserve"> </w:t>
+      </w:r>
+      <w:proofErr w:type="spellStart"/>
+      <w:r>
+        <w:t>method</w:t>
+      </w:r>
+      <w:proofErr w:type="spellEnd"/>
+      <w:r>
+        <w:t xml:space="preserve"> </w:t>
+      </w:r>
+    </w:p>
+    <w:p>
+      <w:r>
+        <w:t xml:space="preserve">Divide la llave en partes y combine esas partes con operaciones </w:t>
+      </w:r>
+      <w:r>
+        <w:t>aritméticas</w:t>
+      </w:r>
+      <w:r>
+        <w:t xml:space="preserve"> </w:t>
+      </w:r>
+    </w:p>
+    <w:p>
+      <w:r>
+        <w:t xml:space="preserve">Descarta </w:t>
+      </w:r>
+      <w:r>
+        <w:t>el sobrante</w:t>
+      </w:r>
+      <w:r>
+        <w:t xml:space="preserve"> </w:t>
+      </w:r>
+    </w:p>
+    <w:p/>
+    <w:p/>
     <w:p>
       <w:r>
         <w:t xml:space="preserve">Problema del hash, colisiones, dos llaves asociadas al mismo índice </w:t>

</xml_diff>